<commit_message>
More work on AI Agent UI
</commit_message>
<xml_diff>
--- a/TemplateDocs/ResumeJobHelperTemplate.docx
+++ b/TemplateDocs/ResumeJobHelperTemplate.docx
@@ -828,7 +828,28 @@
           <w:sz w:val="20"/>
           <w:szCs w:val="20"/>
         </w:rPr>
-        <w:t>Launched the company website using HTML5, CSS, and JS on AWS S3, cutting onboarding time by 99%.</w:t>
+        <w:t>Lead all software development and l</w:t>
+      </w:r>
+      <w:r>
+        <w:rPr>
+          <w:sz w:val="20"/>
+          <w:szCs w:val="20"/>
+        </w:rPr>
+        <w:t>aunched the company website using HTML5, CSS, and J</w:t>
+      </w:r>
+      <w:r>
+        <w:rPr>
+          <w:sz w:val="20"/>
+          <w:szCs w:val="20"/>
+        </w:rPr>
+        <w:t>avaScript</w:t>
+      </w:r>
+      <w:r>
+        <w:rPr>
+          <w:sz w:val="20"/>
+          <w:szCs w:val="20"/>
+        </w:rPr>
+        <w:t xml:space="preserve"> on AWS S3, cutting onboarding time by 99%.</w:t>
       </w:r>
     </w:p>
     <w:p>
@@ -838,46 +859,18 @@
           <w:ilvl w:val="0"/>
           <w:numId w:val="2"/>
         </w:numPr>
-        <w:spacing w:line="265" w:lineRule="auto"/>
-        <w:rPr>
-          <w:sz w:val="20"/>
-          <w:szCs w:val="20"/>
-        </w:rPr>
-      </w:pPr>
-      <w:r>
-        <w:rPr>
-          <w:sz w:val="20"/>
-          <w:szCs w:val="20"/>
-        </w:rPr>
-        <w:t>Designed</w:t>
-      </w:r>
-      <w:r>
-        <w:rPr>
-          <w:sz w:val="20"/>
-          <w:szCs w:val="20"/>
-        </w:rPr>
-        <w:t xml:space="preserve"> and deployed a </w:t>
-      </w:r>
-      <w:r>
-        <w:rPr>
-          <w:sz w:val="20"/>
-          <w:szCs w:val="20"/>
-        </w:rPr>
-        <w:t xml:space="preserve">MVC </w:t>
-      </w:r>
-      <w:r>
-        <w:rPr>
-          <w:sz w:val="20"/>
-          <w:szCs w:val="20"/>
-        </w:rPr>
-        <w:t>booking service with a React frontend, C# REST API backend, and DynamoDB data layer, containerized with Docker and hosted using AWS</w:t>
-      </w:r>
-      <w:r>
-        <w:rPr>
-          <w:sz w:val="20"/>
-          <w:szCs w:val="20"/>
-        </w:rPr>
-        <w:t xml:space="preserve"> microservices</w:t>
+        <w:spacing w:after="94" w:line="265" w:lineRule="auto"/>
+        <w:rPr>
+          <w:sz w:val="20"/>
+          <w:szCs w:val="20"/>
+        </w:rPr>
+      </w:pPr>
+      <w:r>
+        <w:rPr>
+          <w:sz w:val="20"/>
+          <w:szCs w:val="20"/>
+        </w:rPr>
+        <w:t>Delivered 1,100+ tutoring sessions in engineering, computer science, and STEM subjects.</w:t>
       </w:r>
     </w:p>
     <w:p>
@@ -1328,7 +1321,7 @@
           <w:sz w:val="21"/>
           <w:szCs w:val="21"/>
         </w:rPr>
-        <w:t>AI Drone Detection System</w:t>
+        <w:t>Full-Stack Job Application Assistant</w:t>
       </w:r>
     </w:p>
     <w:p>
@@ -1351,7 +1344,7 @@
           <w:sz w:val="20"/>
           <w:szCs w:val="20"/>
         </w:rPr>
-        <w:t>Texas State University</w:t>
+        <w:t>Personal</w:t>
       </w:r>
       <w:r>
         <w:rPr>
@@ -1394,7 +1387,7 @@
           <w:sz w:val="20"/>
           <w:szCs w:val="20"/>
         </w:rPr>
-        <w:t xml:space="preserve">six </w:t>
+        <w:t xml:space="preserve">and deployed </w:t>
       </w:r>
       <w:r>
         <w:rPr>
@@ -1402,31 +1395,7 @@
           <w:sz w:val="20"/>
           <w:szCs w:val="20"/>
         </w:rPr>
-        <w:t xml:space="preserve">Python-based models using convolutional neural networks (CNNs) and random forests to classify audio clips </w:t>
-      </w:r>
-      <w:r>
-        <w:rPr>
-          <w:rFonts w:eastAsia="Arial"/>
-          <w:sz w:val="20"/>
-          <w:szCs w:val="20"/>
-        </w:rPr>
-        <w:t xml:space="preserve">from three datasets </w:t>
-      </w:r>
-      <w:r>
-        <w:rPr>
-          <w:rFonts w:eastAsia="Arial"/>
-          <w:sz w:val="20"/>
-          <w:szCs w:val="20"/>
-        </w:rPr>
-        <w:t>as drone or non-drone source</w:t>
-      </w:r>
-      <w:r>
-        <w:rPr>
-          <w:rFonts w:eastAsia="Arial"/>
-          <w:sz w:val="20"/>
-          <w:szCs w:val="20"/>
-        </w:rPr>
-        <w:t>d</w:t>
+        <w:t>a full-stack application using React, Tailwind CSS, C#, and SQL that leverages AI to assist software developers with job applications</w:t>
       </w:r>
       <w:r>
         <w:rPr>

</xml_diff>

<commit_message>
Backend restructure for new auth apis
</commit_message>
<xml_diff>
--- a/TemplateDocs/ResumeJobHelperTemplate.docx
+++ b/TemplateDocs/ResumeJobHelperTemplate.docx
@@ -601,6 +601,14 @@
         </w:rPr>
         <w:t>mock websites and UI designs with Next.js, TypeScript, React, and Tailwind CSS</w:t>
       </w:r>
+      <w:r>
+        <w:rPr>
+          <w:rFonts w:eastAsia="Arial"/>
+          <w:sz w:val="20"/>
+          <w:szCs w:val="20"/>
+        </w:rPr>
+        <w:t>.</w:t>
+      </w:r>
     </w:p>
     <w:p>
       <w:pPr>
@@ -622,6 +630,13 @@
         </w:rPr>
         <w:t>Wrote example backend code in C#, Python, and Java for AI model training</w:t>
       </w:r>
+      <w:r>
+        <w:rPr>
+          <w:sz w:val="20"/>
+          <w:szCs w:val="20"/>
+        </w:rPr>
+        <w:t>.</w:t>
+      </w:r>
     </w:p>
     <w:p>
       <w:pPr>
@@ -642,6 +657,13 @@
           <w:szCs w:val="20"/>
         </w:rPr>
         <w:t>Composed example SQL queries to help train models on structured data tasks</w:t>
+      </w:r>
+      <w:r>
+        <w:rPr>
+          <w:sz w:val="20"/>
+          <w:szCs w:val="20"/>
+        </w:rPr>
+        <w:t>.</w:t>
       </w:r>
     </w:p>
     <w:tbl>
@@ -901,6 +923,14 @@
           <w:szCs w:val="20"/>
         </w:rPr>
         <w:t>product direction, and user experience</w:t>
+      </w:r>
+      <w:r>
+        <w:rPr>
+          <w:rFonts w:eastAsia="Arial"/>
+          <w:sz w:val="20"/>
+          <w:szCs w:val="20"/>
+        </w:rPr>
+        <w:t>.</w:t>
       </w:r>
     </w:p>
     <w:tbl>
@@ -1129,6 +1159,14 @@
         </w:rPr>
         <w:t xml:space="preserve"> for students, managing a team of 5+ developers</w:t>
       </w:r>
+      <w:r>
+        <w:rPr>
+          <w:rFonts w:eastAsia="Arial"/>
+          <w:sz w:val="20"/>
+          <w:szCs w:val="20"/>
+        </w:rPr>
+        <w:t>.</w:t>
+      </w:r>
     </w:p>
     <w:p>
       <w:pPr>
@@ -1159,6 +1197,14 @@
         </w:rPr>
         <w:t xml:space="preserve"> programming to ages 5–18 with a 90% course completion rate</w:t>
       </w:r>
+      <w:r>
+        <w:rPr>
+          <w:rFonts w:eastAsia="Arial"/>
+          <w:sz w:val="20"/>
+          <w:szCs w:val="20"/>
+        </w:rPr>
+        <w:t>.</w:t>
+      </w:r>
     </w:p>
     <w:p>
       <w:pPr>
@@ -1179,6 +1225,13 @@
           <w:szCs w:val="20"/>
         </w:rPr>
         <w:t xml:space="preserve">Produced 15+ video tutorials on C#, Java, Python, and software design concepts </w:t>
+      </w:r>
+      <w:r>
+        <w:rPr>
+          <w:sz w:val="20"/>
+          <w:szCs w:val="20"/>
+        </w:rPr>
+        <w:t>.</w:t>
       </w:r>
     </w:p>
     <w:p>

</xml_diff>

<commit_message>
Login and Signup api and react components
</commit_message>
<xml_diff>
--- a/TemplateDocs/ResumeJobHelperTemplate.docx
+++ b/TemplateDocs/ResumeJobHelperTemplate.docx
@@ -82,25 +82,7 @@
             <w:sz w:val="20"/>
             <w:szCs w:val="20"/>
           </w:rPr>
-          <w:t>linkedin.com/in/</w:t>
-        </w:r>
-        <w:proofErr w:type="spellStart"/>
-        <w:r>
-          <w:rPr>
-            <w:rStyle w:val="Hyperlink"/>
-            <w:sz w:val="20"/>
-            <w:szCs w:val="20"/>
-          </w:rPr>
-          <w:t>evan</w:t>
-        </w:r>
-        <w:proofErr w:type="spellEnd"/>
-        <w:r>
-          <w:rPr>
-            <w:rStyle w:val="Hyperlink"/>
-            <w:sz w:val="20"/>
-            <w:szCs w:val="20"/>
-          </w:rPr>
-          <w:t>-r-varan</w:t>
+          <w:t>linkedin.com/in/evan-r-varan</w:t>
         </w:r>
       </w:hyperlink>
     </w:p>
@@ -134,7 +116,6 @@
         <w:spacing w:after="94" w:line="265" w:lineRule="auto"/>
         <w:ind w:left="10" w:hanging="10"/>
       </w:pPr>
-      <w:proofErr w:type="gramStart"/>
       <w:r>
         <w:rPr>
           <w:rFonts w:eastAsia="Times New Roman"/>
@@ -167,7 +148,6 @@
         </w:rPr>
         <w:t>{{</w:t>
       </w:r>
-      <w:proofErr w:type="gramEnd"/>
       <w:r>
         <w:rPr>
           <w:rFonts w:eastAsia="Times New Roman"/>
@@ -193,7 +173,6 @@
           <w:bCs/>
         </w:rPr>
       </w:pPr>
-      <w:proofErr w:type="gramStart"/>
       <w:r>
         <w:rPr>
           <w:rFonts w:eastAsia="Times New Roman"/>
@@ -218,7 +197,6 @@
         </w:rPr>
         <w:t>{{</w:t>
       </w:r>
-      <w:proofErr w:type="gramEnd"/>
       <w:r>
         <w:rPr>
           <w:rFonts w:eastAsia="Times New Roman"/>
@@ -241,7 +219,6 @@
         <w:spacing w:after="94" w:line="265" w:lineRule="auto"/>
         <w:ind w:left="10" w:hanging="10"/>
       </w:pPr>
-      <w:proofErr w:type="gramStart"/>
       <w:r>
         <w:rPr>
           <w:rFonts w:eastAsia="Times New Roman"/>
@@ -257,7 +234,6 @@
         </w:rPr>
         <w:t>{{</w:t>
       </w:r>
-      <w:proofErr w:type="gramEnd"/>
       <w:r>
         <w:rPr>
           <w:rFonts w:eastAsia="Times New Roman"/>
@@ -294,7 +270,6 @@
         </w:rPr>
         <w:t xml:space="preserve"> &amp; </w:t>
       </w:r>
-      <w:proofErr w:type="gramStart"/>
       <w:r>
         <w:rPr>
           <w:rFonts w:eastAsia="Times New Roman"/>
@@ -325,7 +300,6 @@
         </w:rPr>
         <w:t>{{</w:t>
       </w:r>
-      <w:proofErr w:type="gramEnd"/>
       <w:r>
         <w:rPr>
           <w:rFonts w:eastAsia="Times New Roman"/>
@@ -1039,7 +1013,6 @@
                 <w:rFonts w:ascii="Helvetica" w:hAnsi="Helvetica" w:cs="Times New Roman"/>
               </w:rPr>
             </w:pPr>
-            <w:proofErr w:type="spellStart"/>
             <w:r>
               <w:rPr>
                 <w:rFonts w:ascii="Helvetica" w:eastAsia="Times New Roman" w:hAnsi="Helvetica" w:cs="Times New Roman"/>
@@ -1048,7 +1021,6 @@
               </w:rPr>
               <w:t>Codewiz</w:t>
             </w:r>
-            <w:proofErr w:type="spellEnd"/>
           </w:p>
         </w:tc>
         <w:tc>
@@ -1224,7 +1196,7 @@
           <w:sz w:val="20"/>
           <w:szCs w:val="20"/>
         </w:rPr>
-        <w:t xml:space="preserve">Produced 15+ video tutorials on C#, Java, Python, and software design concepts </w:t>
+        <w:t>Produced 15+ video tutorials on C#, Java, Python, and software design concepts</w:t>
       </w:r>
       <w:r>
         <w:rPr>

</xml_diff>